<commit_message>
Hauptereignisse angepasst und weitere kleine Korrekturen
</commit_message>
<xml_diff>
--- a/Statusberichte/19FS_pro2E_Team_5_Statusbericht_2.docx
+++ b/Statusberichte/19FS_pro2E_Team_5_Statusbericht_2.docx
@@ -63,7 +63,7 @@
         <w:rPr>
           <w:noProof/>
         </w:rPr>
-        <w:t>26.04.2019</w:t>
+        <w:t>30.04.2019</w:t>
       </w:r>
       <w:r>
         <w:fldChar w:fldCharType="end"/>
@@ -348,7 +348,7 @@
         </w:numPr>
       </w:pPr>
       <w:r>
-        <w:t>?</w:t>
+        <w:t>Abgabe des definitiven Pflichtenhefts und Zwischenpräsentation des Projektes.</w:t>
       </w:r>
     </w:p>
     <w:p>
@@ -369,6 +369,24 @@
       </w:pPr>
       <w:r>
         <w:t>Alle Berechnungen sollen abgeschlossen und validiert werden.</w:t>
+      </w:r>
+    </w:p>
+    <w:p>
+      <w:pPr>
+        <w:pStyle w:val="Listenabsatz"/>
+        <w:numPr>
+          <w:ilvl w:val="0"/>
+          <w:numId w:val="35"/>
+        </w:numPr>
+      </w:pPr>
+      <w:r>
+        <w:t xml:space="preserve">Betaversion </w:t>
+      </w:r>
+      <w:r>
+        <w:t xml:space="preserve">der Software </w:t>
+      </w:r>
+      <w:r>
+        <w:t>fertigstellen.</w:t>
       </w:r>
     </w:p>
     <w:p>
@@ -768,7 +786,7 @@
                 <w:noProof/>
                 <w:lang w:val="de-CH"/>
               </w:rPr>
-              <w:t>26.04.2019</w:t>
+              <w:t>30.04.2019</w:t>
             </w:r>
             <w:r>
               <w:rPr>
@@ -915,7 +933,7 @@
                 <w:noProof/>
                 <w:lang w:val="de-CH"/>
               </w:rPr>
-              <w:t>26.04.2019</w:t>
+              <w:t>30.04.2019</w:t>
             </w:r>
             <w:r>
               <w:rPr>
@@ -1061,7 +1079,7 @@
                 <w:noProof/>
                 <w:lang w:val="de-CH"/>
               </w:rPr>
-              <w:t>26.04.2019</w:t>
+              <w:t>30.04.2019</w:t>
             </w:r>
             <w:r>
               <w:rPr>
@@ -1207,7 +1225,7 @@
                 <w:noProof/>
                 <w:lang w:val="de-CH"/>
               </w:rPr>
-              <w:t>26.04.2019</w:t>
+              <w:t>30.04.2019</w:t>
             </w:r>
             <w:r>
               <w:rPr>
@@ -1359,7 +1377,7 @@
                 <w:noProof/>
                 <w:lang w:val="de-CH"/>
               </w:rPr>
-              <w:t>26.04.2019</w:t>
+              <w:t>30.04.2019</w:t>
             </w:r>
             <w:r>
               <w:rPr>
@@ -1515,7 +1533,7 @@
                 <w:noProof/>
                 <w:lang w:val="de-CH"/>
               </w:rPr>
-              <w:t>26.04.2019</w:t>
+              <w:t>30.04.2019</w:t>
             </w:r>
             <w:r>
               <w:rPr>
@@ -1661,7 +1679,7 @@
                 <w:noProof/>
                 <w:lang w:val="de-CH"/>
               </w:rPr>
-              <w:t>26.04.2019</w:t>
+              <w:t>30.04.2019</w:t>
             </w:r>
             <w:r>
               <w:rPr>
@@ -1807,7 +1825,7 @@
                 <w:noProof/>
                 <w:lang w:val="de-CH"/>
               </w:rPr>
-              <w:t>26.04.2019</w:t>
+              <w:t>30.04.2019</w:t>
             </w:r>
             <w:r>
               <w:rPr>
@@ -1947,7 +1965,7 @@
                 <w:noProof/>
                 <w:lang w:val="de-CH"/>
               </w:rPr>
-              <w:t>26.04.2019</w:t>
+              <w:t>30.04.2019</w:t>
             </w:r>
             <w:r>
               <w:rPr>
@@ -2099,7 +2117,7 @@
                 <w:noProof/>
                 <w:lang w:val="de-CH"/>
               </w:rPr>
-              <w:t>26.04.2019</w:t>
+              <w:t>30.04.2019</w:t>
             </w:r>
             <w:r>
               <w:rPr>
@@ -2222,8 +2240,6 @@
       <w:r>
         <w:t>ersonalkosten</w:t>
       </w:r>
-      <w:bookmarkStart w:id="0" w:name="_GoBack"/>
-      <w:bookmarkEnd w:id="0"/>
     </w:p>
     <w:p>
       <w:pPr>
@@ -2345,11 +2361,11 @@
             <v:path o:extrusionok="f" gradientshapeok="t" o:connecttype="rect"/>
             <o:lock v:ext="edit" aspectratio="t"/>
           </v:shapetype>
-          <v:shape id="_x0000_s1026" type="#_x0000_t75" alt="" style="position:absolute;left:0;text-align:left;margin-left:-29.1pt;margin-top:33.6pt;width:803.3pt;height:220.85pt;z-index:251659264;mso-wrap-edited:f;mso-position-horizontal-relative:text;mso-position-vertical-relative:text">
+          <v:shape id="_x0000_s1026" type="#_x0000_t75" alt="" style="position:absolute;left:0;text-align:left;margin-left:-29.1pt;margin-top:33.6pt;width:803.3pt;height:220.85pt;z-index:251659264;mso-wrap-edited:f;mso-width-percent:0;mso-height-percent:0;mso-position-horizontal-relative:text;mso-position-vertical-relative:text;mso-width-percent:0;mso-height-percent:0">
             <v:imagedata r:id="rId10" o:title=""/>
             <w10:wrap type="square"/>
           </v:shape>
-          <o:OLEObject Type="Embed" ProgID="Excel.Sheet.12" ShapeID="_x0000_s1026" DrawAspect="Content" ObjectID="_1617784519" r:id="rId11"/>
+          <o:OLEObject Type="Embed" ProgID="Excel.Sheet.12" ShapeID="_x0000_s1026" DrawAspect="Content" ObjectID="_1618146278" r:id="rId11"/>
         </w:object>
       </w:r>
       <w:r>
@@ -2433,12 +2449,8 @@
       </w:r>
     </w:p>
     <w:p>
-      <w:r>
-        <w:t>)</w:t>
-      </w:r>
-      <w:r>
-        <w:t>.</w:t>
-      </w:r>
+      <w:bookmarkStart w:id="0" w:name="_GoBack"/>
+      <w:bookmarkEnd w:id="0"/>
     </w:p>
     <w:p/>
     <w:sectPr>
@@ -2481,7 +2493,7 @@
         <w:noProof/>
       </w:rPr>
       <w:pict w14:anchorId="271ECACF">
-        <v:rect id="_x0000_i1027" alt="" style="width:1053pt;height:1.25pt;mso-width-percent:0;mso-height-percent:0;mso-width-percent:0;mso-height-percent:0" o:hrpct="0" o:hrstd="t" o:hr="t" fillcolor="gray" stroked="f"/>
+        <v:rect id="_x0000_i1026" alt="" style="width:1053pt;height:1.25pt;mso-width-percent:0;mso-height-percent:0;mso-width-percent:0;mso-height-percent:0" o:hrpct="0" o:hrstd="t" o:hr="t" fillcolor="gray" stroked="f"/>
       </w:pict>
     </w:r>
   </w:p>
@@ -2577,29 +2589,32 @@
       </w:tabs>
       <w:jc w:val="right"/>
     </w:pPr>
+    <w:fldSimple w:instr=" DOCPROPERTY  Title  \* MERGEFORMAT ">
+      <w:r>
+        <w:t>Statusbericht 1</w:t>
+      </w:r>
+    </w:fldSimple>
+    <w:r>
+      <w:br/>
+    </w:r>
     <w:r>
       <w:fldChar w:fldCharType="begin"/>
     </w:r>
     <w:r>
-      <w:instrText xml:space="preserve"> DOCPROPERTY  Title  \* MERGEFORMAT </w:instrText>
+      <w:instrText xml:space="preserve"> DOCPROPERTY  Subject  \* MERGEFO</w:instrText>
+    </w:r>
+    <w:r>
+      <w:instrText xml:space="preserve">RMAT </w:instrText>
     </w:r>
     <w:r>
       <w:fldChar w:fldCharType="separate"/>
     </w:r>
     <w:r>
-      <w:t>Statusbericht 1</w:t>
+      <w:t xml:space="preserve">FS19 pro2E, Team </w:t>
     </w:r>
     <w:r>
       <w:fldChar w:fldCharType="end"/>
     </w:r>
-    <w:r>
-      <w:br/>
-    </w:r>
-    <w:fldSimple w:instr=" DOCPROPERTY  Subject  \* MERGEFORMAT ">
-      <w:r>
-        <w:t xml:space="preserve">FS19 pro2E, Team </w:t>
-      </w:r>
-    </w:fldSimple>
     <w:r>
       <w:t>5</w:t>
     </w:r>
@@ -2611,7 +2626,7 @@
         <w:noProof/>
       </w:rPr>
       <w:pict w14:anchorId="09934980">
-        <v:rect id="_x0000_i1026" alt="" style="width:1053pt;height:1.25pt;mso-width-percent:0;mso-height-percent:0;mso-width-percent:0;mso-height-percent:0" o:hrpct="0" o:hrstd="t" o:hr="t" fillcolor="#aca899" stroked="f"/>
+        <v:rect id="_x0000_i1027" alt="" style="width:1053pt;height:1.25pt;mso-width-percent:0;mso-height-percent:0;mso-width-percent:0;mso-height-percent:0" o:hrpct="0" o:hrstd="t" o:hr="t" fillcolor="#aca899" stroked="f"/>
       </w:pict>
     </w:r>
     <w:r>
@@ -8658,7 +8673,7 @@
 </file>
 
 <file path=customXml/itemProps1.xml><?xml version="1.0" encoding="utf-8"?>
-<ds:datastoreItem xmlns:ds="http://schemas.openxmlformats.org/officeDocument/2006/customXml" ds:itemID="{21732ABB-D1BC-44F6-A2D4-0A7ED2BFAE0A}">
+<ds:datastoreItem xmlns:ds="http://schemas.openxmlformats.org/officeDocument/2006/customXml" ds:itemID="{77D609E0-747C-854B-887F-FE5B6BAB8D2E}">
   <ds:schemaRefs>
     <ds:schemaRef ds:uri="http://schemas.openxmlformats.org/officeDocument/2006/bibliography"/>
   </ds:schemaRefs>

</xml_diff>